<commit_message>
Tachadas tareas realizadas por mi student
</commit_message>
<xml_diff>
--- a/reports/Student#4/04 - Requirements - Student #4.docx
+++ b/reports/Student#4/04 - Requirements - Student #4.docx
@@ -1322,7 +1322,13 @@
         </w:sdtPr>
         <w:sdtContent>
           <w:r>
-            <w:t xml:space="preserve">    </w:t>
+            <w:t xml:space="preserve">  </w:t>
+          </w:r>
+          <w:r>
+            <w:t>X</w:t>
+          </w:r>
+          <w:r>
+            <w:t xml:space="preserve">  </w:t>
           </w:r>
         </w:sdtContent>
       </w:sdt>
@@ -1491,7 +1497,13 @@
         </w:sdtPr>
         <w:sdtContent>
           <w:r>
-            <w:t xml:space="preserve">    </w:t>
+            <w:t xml:space="preserve">  </w:t>
+          </w:r>
+          <w:r>
+            <w:t>X</w:t>
+          </w:r>
+          <w:r>
+            <w:t xml:space="preserve">  </w:t>
           </w:r>
         </w:sdtContent>
       </w:sdt>
@@ -1697,7 +1709,13 @@
         </w:sdtPr>
         <w:sdtContent>
           <w:r>
-            <w:t xml:space="preserve">    </w:t>
+            <w:t xml:space="preserve">  </w:t>
+          </w:r>
+          <w:r>
+            <w:t>X</w:t>
+          </w:r>
+          <w:r>
+            <w:t xml:space="preserve">  </w:t>
           </w:r>
         </w:sdtContent>
       </w:sdt>
@@ -1942,6 +1960,9 @@
       </w:pPr>
       <w:sdt>
         <w:sdtPr>
+          <w:rPr>
+            <w:u w:val="single"/>
+          </w:rPr>
           <w:tag w:val="Verdict"/>
           <w:id w:val="-1006521441"/>
           <w:placeholder>
@@ -1952,7 +1973,22 @@
         </w:sdtPr>
         <w:sdtContent>
           <w:r>
-            <w:t xml:space="preserve">    </w:t>
+            <w:rPr>
+              <w:u w:val="single"/>
+            </w:rPr>
+            <w:t xml:space="preserve">  </w:t>
+          </w:r>
+          <w:r>
+            <w:rPr>
+              <w:u w:val="single"/>
+            </w:rPr>
+            <w:t>X</w:t>
+          </w:r>
+          <w:r>
+            <w:rPr>
+              <w:u w:val="single"/>
+            </w:rPr>
+            <w:t xml:space="preserve">  </w:t>
           </w:r>
         </w:sdtContent>
       </w:sdt>
@@ -10550,6 +10586,7 @@
   <w:rsids>
     <w:rsidRoot w:val="004D7778"/>
     <w:rsid w:val="00022689"/>
+    <w:rsid w:val="00036457"/>
     <w:rsid w:val="00061CE8"/>
     <w:rsid w:val="000F7930"/>
     <w:rsid w:val="001221F0"/>
@@ -10561,6 +10598,7 @@
     <w:rsid w:val="001942D6"/>
     <w:rsid w:val="001B7228"/>
     <w:rsid w:val="0021656F"/>
+    <w:rsid w:val="002D6CAE"/>
     <w:rsid w:val="00362E40"/>
     <w:rsid w:val="003936CA"/>
     <w:rsid w:val="004C7734"/>

</xml_diff>

<commit_message>
Editado documento de requisitos student 4
</commit_message>
<xml_diff>
--- a/reports/Student#4/04 - Requirements - Student #4.docx
+++ b/reports/Student#4/04 - Requirements - Student #4.docx
@@ -553,7 +553,7 @@
                   <w:rPr>
                     <w:rFonts w:asciiTheme="majorHAnsi" w:hAnsiTheme="majorHAnsi" w:cstheme="majorHAnsi"/>
                   </w:rPr>
-                  <w:t>operator</w:t>
+                  <w:t>tester, analyst</w:t>
                 </w:r>
                 <w:r>
                   <w:rPr>
@@ -639,7 +639,35 @@
                     <w:rFonts w:asciiTheme="majorHAnsi" w:hAnsiTheme="majorHAnsi" w:cstheme="majorHAnsi"/>
                     <w:u w:val="single"/>
                   </w:rPr>
-                  <w:t>02/19/2025</w:t>
+                  <w:t>0</w:t>
+                </w:r>
+                <w:r>
+                  <w:rPr>
+                    <w:rFonts w:asciiTheme="majorHAnsi" w:hAnsiTheme="majorHAnsi" w:cstheme="majorHAnsi"/>
+                    <w:u w:val="single"/>
+                  </w:rPr>
+                  <w:t>3</w:t>
+                </w:r>
+                <w:r>
+                  <w:rPr>
+                    <w:rFonts w:asciiTheme="majorHAnsi" w:hAnsiTheme="majorHAnsi" w:cstheme="majorHAnsi"/>
+                    <w:u w:val="single"/>
+                  </w:rPr>
+                  <w:t>/1</w:t>
+                </w:r>
+                <w:r>
+                  <w:rPr>
+                    <w:rFonts w:asciiTheme="majorHAnsi" w:hAnsiTheme="majorHAnsi" w:cstheme="majorHAnsi"/>
+                    <w:u w:val="single"/>
+                  </w:rPr>
+                  <w:t>2</w:t>
+                </w:r>
+                <w:r>
+                  <w:rPr>
+                    <w:rFonts w:asciiTheme="majorHAnsi" w:hAnsiTheme="majorHAnsi" w:cstheme="majorHAnsi"/>
+                    <w:u w:val="single"/>
+                  </w:rPr>
+                  <w:t>/2025</w:t>
                 </w:r>
                 <w:r>
                   <w:rPr>
@@ -10613,6 +10641,7 @@
     <w:rsid w:val="00773F21"/>
     <w:rsid w:val="008654F2"/>
     <w:rsid w:val="008B1087"/>
+    <w:rsid w:val="008B28C1"/>
     <w:rsid w:val="008D6165"/>
     <w:rsid w:val="00953D97"/>
     <w:rsid w:val="00993521"/>

</xml_diff>